<commit_message>
Poster added to pdf
</commit_message>
<xml_diff>
--- a/Design Document.docx
+++ b/Design Document.docx
@@ -41,7 +41,21 @@
         <w:rPr>
           <w:rFonts w:ascii="Arial" w:hAnsi="Arial" w:cs="Arial"/>
         </w:rPr>
-        <w:t>I will describe my project plan, show my designs and final product, and tell you what my project is for the COMP1004 module. The SPA project I’ve chosen is a time visualiser website which is similar to screen time for your mobile phone.</w:t>
+        <w:t xml:space="preserve">I will describe my project plan, show my designs and final product, and tell you what my project is for the COMP1004 module. The SPA project I’ve chosen is a time visualiser website which is </w:t>
+      </w:r>
+      <w:proofErr w:type="gramStart"/>
+      <w:r>
+        <w:rPr>
+          <w:rFonts w:ascii="Arial" w:hAnsi="Arial" w:cs="Arial"/>
+        </w:rPr>
+        <w:t>similar to</w:t>
+      </w:r>
+      <w:proofErr w:type="gramEnd"/>
+      <w:r>
+        <w:rPr>
+          <w:rFonts w:ascii="Arial" w:hAnsi="Arial" w:cs="Arial"/>
+        </w:rPr>
+        <w:t xml:space="preserve"> screen time for your mobile phone.</w:t>
       </w:r>
     </w:p>
     <w:p>
@@ -118,7 +132,21 @@
         <w:rPr>
           <w:rFonts w:ascii="Arial" w:hAnsi="Arial" w:cs="Arial"/>
         </w:rPr>
-        <w:t xml:space="preserve">This project’s impact will vary from person to person depending on how organised and how dedicated that person is. If someone is able to see how their whole day has played out then they will have more knowledge about where their time has gone into so they are more prompted to think about if they should change their habits. This project hopes to impact people positively leading to increased productivity, reduced stress, and enhanced overall well-being. </w:t>
+        <w:t xml:space="preserve">This project’s impact will vary from person to person depending on how organised and how dedicated that person is. If someone is able to see how their whole day has played </w:t>
+      </w:r>
+      <w:proofErr w:type="gramStart"/>
+      <w:r>
+        <w:rPr>
+          <w:rFonts w:ascii="Arial" w:hAnsi="Arial" w:cs="Arial"/>
+        </w:rPr>
+        <w:t>out</w:t>
+      </w:r>
+      <w:proofErr w:type="gramEnd"/>
+      <w:r>
+        <w:rPr>
+          <w:rFonts w:ascii="Arial" w:hAnsi="Arial" w:cs="Arial"/>
+        </w:rPr>
+        <w:t xml:space="preserve"> then they will have more knowledge about where their time has gone into so they are more prompted to think about if they should change their habits. This project hopes to impact people positively leading to increased productivity, reduced stress, and enhanced overall well-being. </w:t>
       </w:r>
     </w:p>
     <w:p>
@@ -152,7 +180,21 @@
         <w:rPr>
           <w:rFonts w:ascii="Arial" w:hAnsi="Arial" w:cs="Arial"/>
         </w:rPr>
-        <w:t>The software development lifecycle is one of the most optimal and reliable methods for building software applications, it provides a structured approach to guarantee that the end product is going to turn out as a high quality software if it is followed step by step. It breaks down a big task into smaller parts to create more manageable tasks that can be fulfilled on a weekly basis therefore giving you a rough timeline of when your project should be done. This simplifies development by getting straight to the point and having way less idle time on trying to figure out what to do next. It also lets you figure out how to adapt to time and any potential budget constraints. As the development of the software application progresses, it can dictate the estimation of necessary resources, therefore enhancing efficiency and effectiveness.</w:t>
+        <w:t xml:space="preserve">The software development lifecycle is one of the most optimal and reliable methods for building software applications, it provides a structured approach to guarantee that the end product is going to turn out as a </w:t>
+      </w:r>
+      <w:proofErr w:type="gramStart"/>
+      <w:r>
+        <w:rPr>
+          <w:rFonts w:ascii="Arial" w:hAnsi="Arial" w:cs="Arial"/>
+        </w:rPr>
+        <w:t>high quality</w:t>
+      </w:r>
+      <w:proofErr w:type="gramEnd"/>
+      <w:r>
+        <w:rPr>
+          <w:rFonts w:ascii="Arial" w:hAnsi="Arial" w:cs="Arial"/>
+        </w:rPr>
+        <w:t xml:space="preserve"> software if it is followed step by step. It breaks down a big task into smaller parts to create more manageable tasks that can be fulfilled on a weekly basis therefore giving you a rough timeline of when your project should be done. This simplifies development by getting straight to the point and having way less idle time on trying to figure out what to do next. It also lets you figure out how to adapt to time and any potential budget constraints. As the development of the software application progresses, it can dictate the estimation of necessary resources, therefore enhancing efficiency and effectiveness.</w:t>
       </w:r>
     </w:p>
     <w:p>
@@ -432,7 +474,21 @@
         <w:rPr>
           <w:rFonts w:ascii="Arial" w:hAnsi="Arial" w:cs="Arial"/>
         </w:rPr>
-        <w:t xml:space="preserve">Removing bugs that have been found later down the line, continued support for the software application by adding or changing features </w:t>
+        <w:t xml:space="preserve">Removing bugs that have been found later down the line, continued support for the software application by adding or changing </w:t>
+      </w:r>
+      <w:proofErr w:type="gramStart"/>
+      <w:r>
+        <w:rPr>
+          <w:rFonts w:ascii="Arial" w:hAnsi="Arial" w:cs="Arial"/>
+        </w:rPr>
+        <w:t>features</w:t>
+      </w:r>
+      <w:proofErr w:type="gramEnd"/>
+      <w:r>
+        <w:rPr>
+          <w:rFonts w:ascii="Arial" w:hAnsi="Arial" w:cs="Arial"/>
+        </w:rPr>
+        <w:t xml:space="preserve"> </w:t>
       </w:r>
     </w:p>
     <w:p>
@@ -1001,8 +1057,17 @@
                 <w:rFonts w:ascii="Arial" w:eastAsia="Times New Roman" w:hAnsi="Arial" w:cs="Arial"/>
                 <w:lang w:eastAsia="en-GB"/>
               </w:rPr>
-              <w:t>puts a file other than the one containing the time_data.json</w:t>
-            </w:r>
+              <w:t xml:space="preserve">puts a file other than the one containing the </w:t>
+            </w:r>
+            <w:proofErr w:type="spellStart"/>
+            <w:r>
+              <w:rPr>
+                <w:rFonts w:ascii="Arial" w:eastAsia="Times New Roman" w:hAnsi="Arial" w:cs="Arial"/>
+                <w:lang w:eastAsia="en-GB"/>
+              </w:rPr>
+              <w:t>time_data.json</w:t>
+            </w:r>
+            <w:proofErr w:type="spellEnd"/>
           </w:p>
         </w:tc>
       </w:tr>
@@ -1516,8 +1581,17 @@
                 <w:rFonts w:ascii="Arial" w:eastAsia="Times New Roman" w:hAnsi="Arial" w:cs="Arial"/>
                 <w:lang w:eastAsia="en-GB"/>
               </w:rPr>
-              <w:t>selects a past time_data.json</w:t>
-            </w:r>
+              <w:t xml:space="preserve">selects a past </w:t>
+            </w:r>
+            <w:proofErr w:type="spellStart"/>
+            <w:r>
+              <w:rPr>
+                <w:rFonts w:ascii="Arial" w:eastAsia="Times New Roman" w:hAnsi="Arial" w:cs="Arial"/>
+                <w:lang w:eastAsia="en-GB"/>
+              </w:rPr>
+              <w:t>time_data.json</w:t>
+            </w:r>
+            <w:proofErr w:type="spellEnd"/>
             <w:r>
               <w:rPr>
                 <w:rFonts w:ascii="Arial" w:eastAsia="Times New Roman" w:hAnsi="Arial" w:cs="Arial"/>
@@ -1592,13 +1666,27 @@
         <w:rPr>
           <w:rFonts w:ascii="Arial" w:hAnsi="Arial" w:cs="Arial"/>
         </w:rPr>
-        <w:t>Here will be where you will see the envisioned construction of the single-page application.</w:t>
-      </w:r>
-      <w:r>
-        <w:rPr>
-          <w:rFonts w:ascii="Arial" w:hAnsi="Arial" w:cs="Arial"/>
-        </w:rPr>
-        <w:t xml:space="preserve">. </w:t>
+        <w:t xml:space="preserve">Here will be where you will see the envisioned construction of the single-page </w:t>
+      </w:r>
+      <w:proofErr w:type="gramStart"/>
+      <w:r>
+        <w:rPr>
+          <w:rFonts w:ascii="Arial" w:hAnsi="Arial" w:cs="Arial"/>
+        </w:rPr>
+        <w:t>application.</w:t>
+      </w:r>
+      <w:r>
+        <w:rPr>
+          <w:rFonts w:ascii="Arial" w:hAnsi="Arial" w:cs="Arial"/>
+        </w:rPr>
+        <w:t>.</w:t>
+      </w:r>
+      <w:proofErr w:type="gramEnd"/>
+      <w:r>
+        <w:rPr>
+          <w:rFonts w:ascii="Arial" w:hAnsi="Arial" w:cs="Arial"/>
+        </w:rPr>
+        <w:t xml:space="preserve"> </w:t>
       </w:r>
     </w:p>
     <w:p>
@@ -1837,7 +1925,21 @@
         <w:rPr>
           <w:rFonts w:ascii="Arial" w:hAnsi="Arial" w:cs="Arial"/>
         </w:rPr>
-        <w:t>Here is a class diagram which displays every single one of my functions and my overall HTML, JavaScript and CSS in general detail.</w:t>
+        <w:t xml:space="preserve">Here is a class diagram which displays every single one of my functions and my overall HTML, </w:t>
+      </w:r>
+      <w:proofErr w:type="gramStart"/>
+      <w:r>
+        <w:rPr>
+          <w:rFonts w:ascii="Arial" w:hAnsi="Arial" w:cs="Arial"/>
+        </w:rPr>
+        <w:t>JavaScript</w:t>
+      </w:r>
+      <w:proofErr w:type="gramEnd"/>
+      <w:r>
+        <w:rPr>
+          <w:rFonts w:ascii="Arial" w:hAnsi="Arial" w:cs="Arial"/>
+        </w:rPr>
+        <w:t xml:space="preserve"> and CSS in general detail.</w:t>
       </w:r>
     </w:p>
     <w:p>
@@ -3343,7 +3445,16 @@
                 <w:sz w:val="16"/>
                 <w:szCs w:val="16"/>
               </w:rPr>
-              <w:t>Feature implemented and tested</w:t>
+              <w:t xml:space="preserve">Feature implemented and </w:t>
+            </w:r>
+            <w:proofErr w:type="gramStart"/>
+            <w:r>
+              <w:rPr>
+                <w:rFonts w:ascii="Arial" w:hAnsi="Arial" w:cs="Arial"/>
+                <w:sz w:val="16"/>
+                <w:szCs w:val="16"/>
+              </w:rPr>
+              <w:t>tested</w:t>
             </w:r>
             <w:r>
               <w:rPr>
@@ -3361,6 +3472,7 @@
               </w:rPr>
               <w:t>.</w:t>
             </w:r>
+            <w:proofErr w:type="gramEnd"/>
           </w:p>
         </w:tc>
         <w:tc>
@@ -3967,8 +4079,19 @@
                 <w:szCs w:val="16"/>
                 <w:highlight w:val="red"/>
               </w:rPr>
-              <w:t>Implement basic structure of the website</w:t>
-            </w:r>
+              <w:t xml:space="preserve">Implement basic structure of the </w:t>
+            </w:r>
+            <w:proofErr w:type="gramStart"/>
+            <w:r>
+              <w:rPr>
+                <w:rFonts w:ascii="Arial" w:hAnsi="Arial" w:cs="Arial"/>
+                <w:sz w:val="16"/>
+                <w:szCs w:val="16"/>
+                <w:highlight w:val="red"/>
+              </w:rPr>
+              <w:t>website</w:t>
+            </w:r>
+            <w:proofErr w:type="gramEnd"/>
           </w:p>
           <w:p>
             <w:pPr>
@@ -3990,8 +4113,19 @@
                 <w:szCs w:val="16"/>
                 <w:highlight w:val="red"/>
               </w:rPr>
-              <w:t>Set up navigation between screens</w:t>
-            </w:r>
+              <w:t xml:space="preserve">Set up navigation between </w:t>
+            </w:r>
+            <w:proofErr w:type="gramStart"/>
+            <w:r>
+              <w:rPr>
+                <w:rFonts w:ascii="Arial" w:hAnsi="Arial" w:cs="Arial"/>
+                <w:sz w:val="16"/>
+                <w:szCs w:val="16"/>
+                <w:highlight w:val="red"/>
+              </w:rPr>
+              <w:t>screens</w:t>
+            </w:r>
+            <w:proofErr w:type="gramEnd"/>
           </w:p>
           <w:p>
             <w:pPr>
@@ -4013,8 +4147,19 @@
                 <w:szCs w:val="16"/>
                 <w:highlight w:val="green"/>
               </w:rPr>
-              <w:t>Create UI wireframes</w:t>
-            </w:r>
+              <w:t xml:space="preserve">Create UI </w:t>
+            </w:r>
+            <w:proofErr w:type="gramStart"/>
+            <w:r>
+              <w:rPr>
+                <w:rFonts w:ascii="Arial" w:hAnsi="Arial" w:cs="Arial"/>
+                <w:sz w:val="16"/>
+                <w:szCs w:val="16"/>
+                <w:highlight w:val="green"/>
+              </w:rPr>
+              <w:t>wireframes</w:t>
+            </w:r>
+            <w:proofErr w:type="gramEnd"/>
           </w:p>
           <w:p>
             <w:pPr>
@@ -4036,8 +4181,19 @@
                 <w:szCs w:val="16"/>
                 <w:highlight w:val="green"/>
               </w:rPr>
-              <w:t>Define user stories and requirements</w:t>
-            </w:r>
+              <w:t xml:space="preserve">Define user stories and </w:t>
+            </w:r>
+            <w:proofErr w:type="gramStart"/>
+            <w:r>
+              <w:rPr>
+                <w:rFonts w:ascii="Arial" w:hAnsi="Arial" w:cs="Arial"/>
+                <w:sz w:val="16"/>
+                <w:szCs w:val="16"/>
+                <w:highlight w:val="green"/>
+              </w:rPr>
+              <w:t>requirements</w:t>
+            </w:r>
+            <w:proofErr w:type="gramEnd"/>
           </w:p>
           <w:p>
             <w:pPr>
@@ -4133,8 +4289,19 @@
                 <w:szCs w:val="16"/>
                 <w:highlight w:val="green"/>
               </w:rPr>
-              <w:t>Improve UI based on wireframes and user feedback</w:t>
-            </w:r>
+              <w:t xml:space="preserve">Improve UI based on wireframes and user </w:t>
+            </w:r>
+            <w:proofErr w:type="gramStart"/>
+            <w:r>
+              <w:rPr>
+                <w:rFonts w:ascii="Arial" w:hAnsi="Arial" w:cs="Arial"/>
+                <w:sz w:val="16"/>
+                <w:szCs w:val="16"/>
+                <w:highlight w:val="green"/>
+              </w:rPr>
+              <w:t>feedback</w:t>
+            </w:r>
+            <w:proofErr w:type="gramEnd"/>
           </w:p>
           <w:p>
             <w:pPr>
@@ -4156,8 +4323,19 @@
                 <w:szCs w:val="16"/>
                 <w:highlight w:val="green"/>
               </w:rPr>
-              <w:t>Enhance user experience with smooth transitions and interactions</w:t>
-            </w:r>
+              <w:t xml:space="preserve">Enhance user experience with smooth transitions and </w:t>
+            </w:r>
+            <w:proofErr w:type="gramStart"/>
+            <w:r>
+              <w:rPr>
+                <w:rFonts w:ascii="Arial" w:hAnsi="Arial" w:cs="Arial"/>
+                <w:sz w:val="16"/>
+                <w:szCs w:val="16"/>
+                <w:highlight w:val="green"/>
+              </w:rPr>
+              <w:t>interactions</w:t>
+            </w:r>
+            <w:proofErr w:type="gramEnd"/>
           </w:p>
           <w:p>
             <w:pPr>
@@ -4179,8 +4357,19 @@
                 <w:szCs w:val="16"/>
                 <w:highlight w:val="green"/>
               </w:rPr>
-              <w:t>Learn more advanced JavaScript concepts for dynamic content manipulation</w:t>
-            </w:r>
+              <w:t xml:space="preserve">Learn more advanced JavaScript concepts for dynamic content </w:t>
+            </w:r>
+            <w:proofErr w:type="gramStart"/>
+            <w:r>
+              <w:rPr>
+                <w:rFonts w:ascii="Arial" w:hAnsi="Arial" w:cs="Arial"/>
+                <w:sz w:val="16"/>
+                <w:szCs w:val="16"/>
+                <w:highlight w:val="green"/>
+              </w:rPr>
+              <w:t>manipulation</w:t>
+            </w:r>
+            <w:proofErr w:type="gramEnd"/>
           </w:p>
           <w:p>
             <w:pPr>
@@ -4203,8 +4392,19 @@
                 <w:szCs w:val="16"/>
                 <w:highlight w:val="green"/>
               </w:rPr>
-              <w:t>Implement basic structure of the website</w:t>
-            </w:r>
+              <w:t xml:space="preserve">Implement basic structure of the </w:t>
+            </w:r>
+            <w:proofErr w:type="gramStart"/>
+            <w:r>
+              <w:rPr>
+                <w:rFonts w:ascii="Arial" w:hAnsi="Arial" w:cs="Arial"/>
+                <w:sz w:val="16"/>
+                <w:szCs w:val="16"/>
+                <w:highlight w:val="green"/>
+              </w:rPr>
+              <w:t>website</w:t>
+            </w:r>
+            <w:proofErr w:type="gramEnd"/>
           </w:p>
           <w:p>
             <w:pPr>
@@ -4226,8 +4426,19 @@
                 <w:szCs w:val="16"/>
                 <w:highlight w:val="red"/>
               </w:rPr>
-              <w:t>Set up navigation between screens</w:t>
-            </w:r>
+              <w:t xml:space="preserve">Set up navigation between </w:t>
+            </w:r>
+            <w:proofErr w:type="gramStart"/>
+            <w:r>
+              <w:rPr>
+                <w:rFonts w:ascii="Arial" w:hAnsi="Arial" w:cs="Arial"/>
+                <w:sz w:val="16"/>
+                <w:szCs w:val="16"/>
+                <w:highlight w:val="red"/>
+              </w:rPr>
+              <w:t>screens</w:t>
+            </w:r>
+            <w:proofErr w:type="gramEnd"/>
           </w:p>
           <w:p>
             <w:pPr>
@@ -4310,8 +4521,19 @@
                 <w:szCs w:val="16"/>
                 <w:highlight w:val="green"/>
               </w:rPr>
-              <w:t xml:space="preserve"> chart</w:t>
-            </w:r>
+              <w:t xml:space="preserve"> </w:t>
+            </w:r>
+            <w:proofErr w:type="gramStart"/>
+            <w:r>
+              <w:rPr>
+                <w:rFonts w:ascii="Arial" w:hAnsi="Arial" w:cs="Arial"/>
+                <w:sz w:val="16"/>
+                <w:szCs w:val="16"/>
+                <w:highlight w:val="green"/>
+              </w:rPr>
+              <w:t>chart</w:t>
+            </w:r>
+            <w:proofErr w:type="gramEnd"/>
           </w:p>
           <w:p>
             <w:pPr>
@@ -4333,8 +4555,19 @@
                 <w:szCs w:val="16"/>
                 <w:highlight w:val="green"/>
               </w:rPr>
-              <w:t>Continued work on trying to figure out how to store leisure activities</w:t>
-            </w:r>
+              <w:t xml:space="preserve">Continued work on trying to figure out how to store leisure </w:t>
+            </w:r>
+            <w:proofErr w:type="gramStart"/>
+            <w:r>
+              <w:rPr>
+                <w:rFonts w:ascii="Arial" w:hAnsi="Arial" w:cs="Arial"/>
+                <w:sz w:val="16"/>
+                <w:szCs w:val="16"/>
+                <w:highlight w:val="green"/>
+              </w:rPr>
+              <w:t>activities</w:t>
+            </w:r>
+            <w:proofErr w:type="gramEnd"/>
           </w:p>
           <w:p>
             <w:pPr>
@@ -4355,8 +4588,19 @@
                 <w:szCs w:val="16"/>
                 <w:highlight w:val="green"/>
               </w:rPr>
-              <w:t>Wireframe has been somewhat followed to create the UI</w:t>
-            </w:r>
+              <w:t xml:space="preserve">Wireframe has been somewhat followed to create the </w:t>
+            </w:r>
+            <w:proofErr w:type="gramStart"/>
+            <w:r>
+              <w:rPr>
+                <w:rFonts w:ascii="Arial" w:hAnsi="Arial" w:cs="Arial"/>
+                <w:sz w:val="16"/>
+                <w:szCs w:val="16"/>
+                <w:highlight w:val="green"/>
+              </w:rPr>
+              <w:t>UI</w:t>
+            </w:r>
+            <w:proofErr w:type="gramEnd"/>
           </w:p>
           <w:p>
             <w:pPr>
@@ -4378,8 +4622,19 @@
                 <w:szCs w:val="16"/>
                 <w:highlight w:val="green"/>
               </w:rPr>
-              <w:t>Set up navigation between screens</w:t>
-            </w:r>
+              <w:t xml:space="preserve">Set up navigation between </w:t>
+            </w:r>
+            <w:proofErr w:type="gramStart"/>
+            <w:r>
+              <w:rPr>
+                <w:rFonts w:ascii="Arial" w:hAnsi="Arial" w:cs="Arial"/>
+                <w:sz w:val="16"/>
+                <w:szCs w:val="16"/>
+                <w:highlight w:val="green"/>
+              </w:rPr>
+              <w:t>screens</w:t>
+            </w:r>
+            <w:proofErr w:type="gramEnd"/>
           </w:p>
           <w:p>
             <w:pPr>
@@ -4437,8 +4692,19 @@
                 <w:szCs w:val="16"/>
                 <w:highlight w:val="red"/>
               </w:rPr>
-              <w:t>Implement core functionality such as activity entry and removal</w:t>
-            </w:r>
+              <w:t xml:space="preserve">Implement core functionality such as activity entry and </w:t>
+            </w:r>
+            <w:proofErr w:type="gramStart"/>
+            <w:r>
+              <w:rPr>
+                <w:rFonts w:ascii="Arial" w:hAnsi="Arial" w:cs="Arial"/>
+                <w:sz w:val="16"/>
+                <w:szCs w:val="16"/>
+                <w:highlight w:val="red"/>
+              </w:rPr>
+              <w:t>removal</w:t>
+            </w:r>
+            <w:proofErr w:type="gramEnd"/>
           </w:p>
           <w:p>
             <w:pPr>
@@ -4460,8 +4726,19 @@
                 <w:szCs w:val="16"/>
                 <w:highlight w:val="red"/>
               </w:rPr>
-              <w:t>Implement file upload functionality for custom JSON data</w:t>
-            </w:r>
+              <w:t xml:space="preserve">Implement file upload functionality for custom JSON </w:t>
+            </w:r>
+            <w:proofErr w:type="gramStart"/>
+            <w:r>
+              <w:rPr>
+                <w:rFonts w:ascii="Arial" w:hAnsi="Arial" w:cs="Arial"/>
+                <w:sz w:val="16"/>
+                <w:szCs w:val="16"/>
+                <w:highlight w:val="red"/>
+              </w:rPr>
+              <w:t>data</w:t>
+            </w:r>
+            <w:proofErr w:type="gramEnd"/>
           </w:p>
           <w:p>
             <w:pPr>
@@ -4840,8 +5117,18 @@
                 <w:sz w:val="16"/>
                 <w:szCs w:val="16"/>
               </w:rPr>
-              <w:t>Start implementing core features based on wireframes and user stories</w:t>
-            </w:r>
+              <w:t xml:space="preserve">Start implementing core features based on wireframes and user </w:t>
+            </w:r>
+            <w:proofErr w:type="gramStart"/>
+            <w:r>
+              <w:rPr>
+                <w:rFonts w:ascii="Arial" w:hAnsi="Arial" w:cs="Arial"/>
+                <w:sz w:val="16"/>
+                <w:szCs w:val="16"/>
+              </w:rPr>
+              <w:t>stories</w:t>
+            </w:r>
+            <w:proofErr w:type="gramEnd"/>
           </w:p>
           <w:p>
             <w:pPr>
@@ -4861,8 +5148,18 @@
                 <w:sz w:val="16"/>
                 <w:szCs w:val="16"/>
               </w:rPr>
-              <w:t>Begin styling the UI elements</w:t>
-            </w:r>
+              <w:t xml:space="preserve">Begin styling the UI </w:t>
+            </w:r>
+            <w:proofErr w:type="gramStart"/>
+            <w:r>
+              <w:rPr>
+                <w:rFonts w:ascii="Arial" w:hAnsi="Arial" w:cs="Arial"/>
+                <w:sz w:val="16"/>
+                <w:szCs w:val="16"/>
+              </w:rPr>
+              <w:t>elements</w:t>
+            </w:r>
+            <w:proofErr w:type="gramEnd"/>
           </w:p>
           <w:p>
             <w:pPr>
@@ -4937,8 +5234,18 @@
                 <w:sz w:val="16"/>
                 <w:szCs w:val="16"/>
               </w:rPr>
-              <w:t>Refactor code for better organization and maintainability</w:t>
-            </w:r>
+              <w:t xml:space="preserve">Refactor code for better organization and </w:t>
+            </w:r>
+            <w:proofErr w:type="gramStart"/>
+            <w:r>
+              <w:rPr>
+                <w:rFonts w:ascii="Arial" w:hAnsi="Arial" w:cs="Arial"/>
+                <w:sz w:val="16"/>
+                <w:szCs w:val="16"/>
+              </w:rPr>
+              <w:t>maintainability</w:t>
+            </w:r>
+            <w:proofErr w:type="gramEnd"/>
           </w:p>
           <w:p>
             <w:pPr>
@@ -4958,8 +5265,18 @@
                 <w:sz w:val="16"/>
                 <w:szCs w:val="16"/>
               </w:rPr>
-              <w:t>Conduct thorough testing to identify and fix any bugs or issues</w:t>
-            </w:r>
+              <w:t xml:space="preserve">Conduct thorough testing to identify and fix any bugs or </w:t>
+            </w:r>
+            <w:proofErr w:type="gramStart"/>
+            <w:r>
+              <w:rPr>
+                <w:rFonts w:ascii="Arial" w:hAnsi="Arial" w:cs="Arial"/>
+                <w:sz w:val="16"/>
+                <w:szCs w:val="16"/>
+              </w:rPr>
+              <w:t>issues</w:t>
+            </w:r>
+            <w:proofErr w:type="gramEnd"/>
           </w:p>
           <w:p>
             <w:pPr>
@@ -4979,8 +5296,18 @@
                 <w:sz w:val="16"/>
                 <w:szCs w:val="16"/>
               </w:rPr>
-              <w:t>Continue learning and practicing JavaScript to enhance functionality</w:t>
-            </w:r>
+              <w:t xml:space="preserve">Continue learning and practicing JavaScript to enhance </w:t>
+            </w:r>
+            <w:proofErr w:type="gramStart"/>
+            <w:r>
+              <w:rPr>
+                <w:rFonts w:ascii="Arial" w:hAnsi="Arial" w:cs="Arial"/>
+                <w:sz w:val="16"/>
+                <w:szCs w:val="16"/>
+              </w:rPr>
+              <w:t>functionality</w:t>
+            </w:r>
+            <w:proofErr w:type="gramEnd"/>
           </w:p>
           <w:p>
             <w:pPr>
@@ -5382,8 +5709,19 @@
                 <w:szCs w:val="16"/>
                 <w:highlight w:val="red"/>
               </w:rPr>
-              <w:t>Implement core functionality such as activity entry and removal</w:t>
-            </w:r>
+              <w:t xml:space="preserve">Implement core functionality such as activity entry and </w:t>
+            </w:r>
+            <w:proofErr w:type="gramStart"/>
+            <w:r>
+              <w:rPr>
+                <w:rFonts w:ascii="Arial" w:hAnsi="Arial" w:cs="Arial"/>
+                <w:sz w:val="16"/>
+                <w:szCs w:val="16"/>
+                <w:highlight w:val="red"/>
+              </w:rPr>
+              <w:t>removal</w:t>
+            </w:r>
+            <w:proofErr w:type="gramEnd"/>
           </w:p>
           <w:p>
             <w:pPr>
@@ -5405,8 +5743,19 @@
                 <w:szCs w:val="16"/>
                 <w:highlight w:val="red"/>
               </w:rPr>
-              <w:t>Implement file upload functionality for custom JSON data</w:t>
-            </w:r>
+              <w:t xml:space="preserve">Implement file upload functionality for custom JSON </w:t>
+            </w:r>
+            <w:proofErr w:type="gramStart"/>
+            <w:r>
+              <w:rPr>
+                <w:rFonts w:ascii="Arial" w:hAnsi="Arial" w:cs="Arial"/>
+                <w:sz w:val="16"/>
+                <w:szCs w:val="16"/>
+                <w:highlight w:val="red"/>
+              </w:rPr>
+              <w:t>data</w:t>
+            </w:r>
+            <w:proofErr w:type="gramEnd"/>
           </w:p>
           <w:p>
             <w:pPr>
@@ -5515,8 +5864,19 @@
                 <w:szCs w:val="18"/>
                 <w:highlight w:val="green"/>
               </w:rPr>
-              <w:t>as intended</w:t>
-            </w:r>
+              <w:t xml:space="preserve">as </w:t>
+            </w:r>
+            <w:proofErr w:type="gramStart"/>
+            <w:r>
+              <w:rPr>
+                <w:rFonts w:ascii="Arial" w:hAnsi="Arial" w:cs="Arial"/>
+                <w:sz w:val="18"/>
+                <w:szCs w:val="18"/>
+                <w:highlight w:val="green"/>
+              </w:rPr>
+              <w:t>intended</w:t>
+            </w:r>
+            <w:proofErr w:type="gramEnd"/>
           </w:p>
           <w:p>
             <w:pPr>
@@ -5538,8 +5898,19 @@
                 <w:szCs w:val="16"/>
                 <w:highlight w:val="red"/>
               </w:rPr>
-              <w:t>Implement core functionality such as activity entry and removal</w:t>
-            </w:r>
+              <w:t xml:space="preserve">Implement core functionality such as activity entry and </w:t>
+            </w:r>
+            <w:proofErr w:type="gramStart"/>
+            <w:r>
+              <w:rPr>
+                <w:rFonts w:ascii="Arial" w:hAnsi="Arial" w:cs="Arial"/>
+                <w:sz w:val="16"/>
+                <w:szCs w:val="16"/>
+                <w:highlight w:val="red"/>
+              </w:rPr>
+              <w:t>removal</w:t>
+            </w:r>
+            <w:proofErr w:type="gramEnd"/>
           </w:p>
           <w:p>
             <w:pPr>
@@ -5561,8 +5932,19 @@
                 <w:szCs w:val="16"/>
                 <w:highlight w:val="red"/>
               </w:rPr>
-              <w:t>Implement file upload functionality for custom JSON data</w:t>
-            </w:r>
+              <w:t xml:space="preserve">Implement file upload functionality for custom JSON </w:t>
+            </w:r>
+            <w:proofErr w:type="gramStart"/>
+            <w:r>
+              <w:rPr>
+                <w:rFonts w:ascii="Arial" w:hAnsi="Arial" w:cs="Arial"/>
+                <w:sz w:val="16"/>
+                <w:szCs w:val="16"/>
+                <w:highlight w:val="red"/>
+              </w:rPr>
+              <w:t>data</w:t>
+            </w:r>
+            <w:proofErr w:type="gramEnd"/>
           </w:p>
           <w:p>
             <w:pPr>
@@ -5621,7 +6003,27 @@
                 <w:szCs w:val="16"/>
                 <w:highlight w:val="green"/>
               </w:rPr>
-              <w:t>Pie chart works as intended, information is ordered, each slice is the right colour that it is supposed to be based on the amount of hours spent on that activity</w:t>
+              <w:t xml:space="preserve">Pie chart works as intended, information is ordered, each slice is the right colour that it is supposed to be based on the </w:t>
+            </w:r>
+            <w:proofErr w:type="gramStart"/>
+            <w:r>
+              <w:rPr>
+                <w:rFonts w:ascii="Arial" w:hAnsi="Arial" w:cs="Arial"/>
+                <w:sz w:val="16"/>
+                <w:szCs w:val="16"/>
+                <w:highlight w:val="green"/>
+              </w:rPr>
+              <w:t>amount</w:t>
+            </w:r>
+            <w:proofErr w:type="gramEnd"/>
+            <w:r>
+              <w:rPr>
+                <w:rFonts w:ascii="Arial" w:hAnsi="Arial" w:cs="Arial"/>
+                <w:sz w:val="16"/>
+                <w:szCs w:val="16"/>
+                <w:highlight w:val="green"/>
+              </w:rPr>
+              <w:t xml:space="preserve"> of hours spent on that activity</w:t>
             </w:r>
           </w:p>
           <w:p>
@@ -5644,8 +6046,19 @@
                 <w:szCs w:val="16"/>
                 <w:highlight w:val="green"/>
               </w:rPr>
-              <w:t>Implement core functionality such as activity entry and removal</w:t>
-            </w:r>
+              <w:t xml:space="preserve">Implement core functionality such as activity entry and </w:t>
+            </w:r>
+            <w:proofErr w:type="gramStart"/>
+            <w:r>
+              <w:rPr>
+                <w:rFonts w:ascii="Arial" w:hAnsi="Arial" w:cs="Arial"/>
+                <w:sz w:val="16"/>
+                <w:szCs w:val="16"/>
+                <w:highlight w:val="green"/>
+              </w:rPr>
+              <w:t>removal</w:t>
+            </w:r>
+            <w:proofErr w:type="gramEnd"/>
           </w:p>
           <w:p>
             <w:pPr>
@@ -5667,8 +6080,19 @@
                 <w:szCs w:val="16"/>
                 <w:highlight w:val="green"/>
               </w:rPr>
-              <w:t>Implement file upload functionality for custom JSON data</w:t>
-            </w:r>
+              <w:t xml:space="preserve">Implement file upload functionality for custom JSON </w:t>
+            </w:r>
+            <w:proofErr w:type="gramStart"/>
+            <w:r>
+              <w:rPr>
+                <w:rFonts w:ascii="Arial" w:hAnsi="Arial" w:cs="Arial"/>
+                <w:sz w:val="16"/>
+                <w:szCs w:val="16"/>
+                <w:highlight w:val="green"/>
+              </w:rPr>
+              <w:t>data</w:t>
+            </w:r>
+            <w:proofErr w:type="gramEnd"/>
           </w:p>
           <w:p>
             <w:pPr>
@@ -5690,8 +6114,19 @@
                 <w:szCs w:val="16"/>
                 <w:highlight w:val="green"/>
               </w:rPr>
-              <w:t>Buttons work as intended</w:t>
-            </w:r>
+              <w:t xml:space="preserve">Buttons work as </w:t>
+            </w:r>
+            <w:proofErr w:type="gramStart"/>
+            <w:r>
+              <w:rPr>
+                <w:rFonts w:ascii="Arial" w:hAnsi="Arial" w:cs="Arial"/>
+                <w:sz w:val="16"/>
+                <w:szCs w:val="16"/>
+                <w:highlight w:val="green"/>
+              </w:rPr>
+              <w:t>intended</w:t>
+            </w:r>
+            <w:proofErr w:type="gramEnd"/>
           </w:p>
           <w:p>
             <w:pPr>
@@ -5758,8 +6193,19 @@
                 <w:szCs w:val="16"/>
                 <w:highlight w:val="green"/>
               </w:rPr>
-              <w:t>Testing all features to see if they work as intended and if anything needs to be fixed before the work needs to be submitted</w:t>
-            </w:r>
+              <w:t xml:space="preserve">Testing all features to see if they work as intended and if anything needs to be fixed before the work needs to be </w:t>
+            </w:r>
+            <w:proofErr w:type="gramStart"/>
+            <w:r>
+              <w:rPr>
+                <w:rFonts w:ascii="Arial" w:hAnsi="Arial" w:cs="Arial"/>
+                <w:sz w:val="16"/>
+                <w:szCs w:val="16"/>
+                <w:highlight w:val="green"/>
+              </w:rPr>
+              <w:t>submitted</w:t>
+            </w:r>
+            <w:proofErr w:type="gramEnd"/>
           </w:p>
           <w:p>
             <w:pPr>
@@ -6255,7 +6701,25 @@
                 <w:sz w:val="16"/>
                 <w:szCs w:val="16"/>
               </w:rPr>
-              <w:t>- Learn more javascript and how to handle JSON data</w:t>
+              <w:t xml:space="preserve">- Learn more </w:t>
+            </w:r>
+            <w:proofErr w:type="spellStart"/>
+            <w:r>
+              <w:rPr>
+                <w:rFonts w:ascii="Arial" w:hAnsi="Arial" w:cs="Arial"/>
+                <w:sz w:val="16"/>
+                <w:szCs w:val="16"/>
+              </w:rPr>
+              <w:t>javascript</w:t>
+            </w:r>
+            <w:proofErr w:type="spellEnd"/>
+            <w:r>
+              <w:rPr>
+                <w:rFonts w:ascii="Arial" w:hAnsi="Arial" w:cs="Arial"/>
+                <w:sz w:val="16"/>
+                <w:szCs w:val="16"/>
+              </w:rPr>
+              <w:t xml:space="preserve"> and how to handle JSON data</w:t>
             </w:r>
           </w:p>
         </w:tc>
@@ -7494,7 +7958,14 @@
         <w:rPr>
           <w:rFonts w:ascii="Arial" w:hAnsi="Arial" w:cs="Arial"/>
         </w:rPr>
-        <w:t>During the 2</w:t>
+        <w:t xml:space="preserve">During the </w:t>
+      </w:r>
+      <w:proofErr w:type="gramStart"/>
+      <w:r>
+        <w:rPr>
+          <w:rFonts w:ascii="Arial" w:hAnsi="Arial" w:cs="Arial"/>
+        </w:rPr>
+        <w:t>2</w:t>
       </w:r>
       <w:r>
         <w:rPr>
@@ -7503,6 +7974,7 @@
         </w:rPr>
         <w:t>th</w:t>
       </w:r>
+      <w:proofErr w:type="gramEnd"/>
       <w:r>
         <w:rPr>
           <w:rFonts w:ascii="Arial" w:hAnsi="Arial" w:cs="Arial"/>
@@ -7702,7 +8174,21 @@
         <w:rPr>
           <w:rFonts w:ascii="Arial" w:hAnsi="Arial" w:cs="Arial"/>
         </w:rPr>
-        <w:t>The first and most important challenge since the beginning of the project has been the lack of experience I have with programming in the three languages, HTML, JavaScript, and CSS, that we had to utilise. It was difficult to learn three new languages practically at the same time while having to work on the project every week without sacrificing productivity. HTML and CSS were a bit easier to learn when compared to JavaScript. JavaScript was definitely what was slowing me down throughout the whole project since there were so many intricacies and little details that if you skip out on you will get some fatal error that you will have to spend hours on trying to fix. What was also hard was trying to interweave the three languages together which didn’t come naturally at first since I had to get used to putting specific classes on HTML code so I can use them in the JavaScript code.</w:t>
+        <w:t xml:space="preserve">The first and most important challenge since the beginning of the project has been the lack of experience I have with programming in the three languages, HTML, JavaScript, and CSS, that we had to utilise. It was difficult to learn three new languages practically at the same time while having to work on the project every week without sacrificing productivity. HTML and CSS were a bit easier to learn when compared to JavaScript. JavaScript was </w:t>
+      </w:r>
+      <w:proofErr w:type="gramStart"/>
+      <w:r>
+        <w:rPr>
+          <w:rFonts w:ascii="Arial" w:hAnsi="Arial" w:cs="Arial"/>
+        </w:rPr>
+        <w:t>definitely what</w:t>
+      </w:r>
+      <w:proofErr w:type="gramEnd"/>
+      <w:r>
+        <w:rPr>
+          <w:rFonts w:ascii="Arial" w:hAnsi="Arial" w:cs="Arial"/>
+        </w:rPr>
+        <w:t xml:space="preserve"> was slowing me down throughout the whole project since there were so many intricacies and little details that if you skip out on you will get some fatal error that you will have to spend hours on trying to fix. What was also hard was trying to interweave the three languages together which didn’t come naturally at first since I had to get used to putting specific classes on HTML code so I can use them in the JavaScript code.</w:t>
       </w:r>
     </w:p>
     <w:p>
@@ -7715,7 +8201,35 @@
         <w:rPr>
           <w:rFonts w:ascii="Arial" w:hAnsi="Arial" w:cs="Arial"/>
         </w:rPr>
-        <w:t xml:space="preserve">Some of the specific issues I had with JavaScript was the CORS errors I kept on getting from trying to use a local file from my computer. I was at first trying to load JSON files by just calling them from my system but the CORS errors kept on coming. After a while I found out that I can host a local server by opening command prompt and typing “python -m http” in the directory of where all the programming files are kept. This prevented some CORS errors but I ultimately opted in to just have a </w:t>
+        <w:t xml:space="preserve">Some of the specific issues I had with JavaScript was the CORS errors I kept on getting from trying to use a local file from my computer. I was at first trying to load JSON files by just calling them from my </w:t>
+      </w:r>
+      <w:proofErr w:type="gramStart"/>
+      <w:r>
+        <w:rPr>
+          <w:rFonts w:ascii="Arial" w:hAnsi="Arial" w:cs="Arial"/>
+        </w:rPr>
+        <w:t>system</w:t>
+      </w:r>
+      <w:proofErr w:type="gramEnd"/>
+      <w:r>
+        <w:rPr>
+          <w:rFonts w:ascii="Arial" w:hAnsi="Arial" w:cs="Arial"/>
+        </w:rPr>
+        <w:t xml:space="preserve"> but the CORS errors kept on coming. After a while I found out that I can host a local server by opening command prompt and typing “python -m http” in the directory of where all the programming files are kept. This prevented some CORS </w:t>
+      </w:r>
+      <w:proofErr w:type="gramStart"/>
+      <w:r>
+        <w:rPr>
+          <w:rFonts w:ascii="Arial" w:hAnsi="Arial" w:cs="Arial"/>
+        </w:rPr>
+        <w:t>errors</w:t>
+      </w:r>
+      <w:proofErr w:type="gramEnd"/>
+      <w:r>
+        <w:rPr>
+          <w:rFonts w:ascii="Arial" w:hAnsi="Arial" w:cs="Arial"/>
+        </w:rPr>
+        <w:t xml:space="preserve"> but I ultimately opted in to just have a </w:t>
       </w:r>
       <w:r>
         <w:rPr>
@@ -7727,7 +8241,21 @@
         <w:rPr>
           <w:rFonts w:ascii="Arial" w:hAnsi="Arial" w:cs="Arial"/>
         </w:rPr>
-        <w:t xml:space="preserve"> type input for the JSON file instead. This means that the user is able to select the file on their system and it uploads on the website which seemed to bypass the CORS errors so I was very happy about that.</w:t>
+        <w:t xml:space="preserve"> type input for the JSON file instead. This means that the user is able to select the file on their system and it uploads on the website which seemed to bypass the CORS </w:t>
+      </w:r>
+      <w:proofErr w:type="gramStart"/>
+      <w:r>
+        <w:rPr>
+          <w:rFonts w:ascii="Arial" w:hAnsi="Arial" w:cs="Arial"/>
+        </w:rPr>
+        <w:t>errors</w:t>
+      </w:r>
+      <w:proofErr w:type="gramEnd"/>
+      <w:r>
+        <w:rPr>
+          <w:rFonts w:ascii="Arial" w:hAnsi="Arial" w:cs="Arial"/>
+        </w:rPr>
+        <w:t xml:space="preserve"> so I was very happy about that.</w:t>
       </w:r>
     </w:p>
     <w:p>
@@ -7741,7 +8269,28 @@
           <w:rFonts w:ascii="Arial" w:hAnsi="Arial" w:cs="Arial"/>
         </w:rPr>
         <w:lastRenderedPageBreak/>
-        <w:t xml:space="preserve">The other challenge where I also was getting CORS errors from was the saving information on a JSON file. I had a similar approach where I would try to save data onto my system where I had already created a JSON file. This didn’t work at all and I don’t think that hosting the local server fixed it but I’m not sure because I don’t remember it too well. I know that in the end I had opted for the user to download a different JSON file every time they enter their leisure activity information and in that </w:t>
+        <w:t xml:space="preserve">The other challenge where I also was getting CORS errors from was the saving information on a JSON file. I had a similar approach where I would try to save data onto my system where I had already created a JSON file. This didn’t work at </w:t>
+      </w:r>
+      <w:proofErr w:type="gramStart"/>
+      <w:r>
+        <w:rPr>
+          <w:rFonts w:ascii="Arial" w:hAnsi="Arial" w:cs="Arial"/>
+        </w:rPr>
+        <w:t>all</w:t>
+      </w:r>
+      <w:proofErr w:type="gramEnd"/>
+      <w:r>
+        <w:rPr>
+          <w:rFonts w:ascii="Arial" w:hAnsi="Arial" w:cs="Arial"/>
+        </w:rPr>
+        <w:t xml:space="preserve"> and I don’t think that hosting the local server fixed it but I’m not sure because I don’t remember it too well. I know that in the end I had opted for the user to download a different JSON file every time they enter their leisure activity information </w:t>
+      </w:r>
+      <w:proofErr w:type="gramStart"/>
+      <w:r>
+        <w:rPr>
+          <w:rFonts w:ascii="Arial" w:hAnsi="Arial" w:cs="Arial"/>
+        </w:rPr>
+        <w:t xml:space="preserve">and in that </w:t>
       </w:r>
       <w:r>
         <w:rPr>
@@ -7749,6 +8298,7 @@
         </w:rPr>
         <w:t>way,</w:t>
       </w:r>
+      <w:proofErr w:type="gramEnd"/>
       <w:r>
         <w:rPr>
           <w:rFonts w:ascii="Arial" w:hAnsi="Arial" w:cs="Arial"/>
@@ -7830,17 +8380,105 @@
           <w:rFonts w:ascii="Arial" w:hAnsi="Arial" w:cs="Arial"/>
         </w:rPr>
       </w:pPr>
-      <w:r>
-        <w:rPr>
-          <w:rFonts w:ascii="Arial" w:hAnsi="Arial" w:cs="Arial"/>
-        </w:rPr>
-        <w:t xml:space="preserve">Github repository: </w:t>
-      </w:r>
-      <w:r>
-        <w:rPr>
-          <w:rFonts w:ascii="Arial" w:hAnsi="Arial" w:cs="Arial"/>
-        </w:rPr>
-        <w:t>https://github.com/PandoPl/COMP1004-Project</w:t>
+      <w:proofErr w:type="spellStart"/>
+      <w:r>
+        <w:rPr>
+          <w:rFonts w:ascii="Arial" w:hAnsi="Arial" w:cs="Arial"/>
+        </w:rPr>
+        <w:t>Github</w:t>
+      </w:r>
+      <w:proofErr w:type="spellEnd"/>
+      <w:r>
+        <w:rPr>
+          <w:rFonts w:ascii="Arial" w:hAnsi="Arial" w:cs="Arial"/>
+        </w:rPr>
+        <w:t xml:space="preserve"> repository: </w:t>
+      </w:r>
+      <w:hyperlink r:id="rId13" w:history="1">
+        <w:r>
+          <w:rPr>
+            <w:rStyle w:val="Hyperlink"/>
+            <w:rFonts w:ascii="Arial" w:hAnsi="Arial" w:cs="Arial"/>
+          </w:rPr>
+          <w:t>https://github.com/PandoPl/COMP1004-Project</w:t>
+        </w:r>
+      </w:hyperlink>
+    </w:p>
+    <w:p>
+      <w:pPr>
+        <w:rPr>
+          <w:rFonts w:ascii="Arial" w:hAnsi="Arial" w:cs="Arial"/>
+        </w:rPr>
+      </w:pPr>
+    </w:p>
+    <w:p>
+      <w:pPr>
+        <w:rPr>
+          <w:rFonts w:ascii="Arial" w:hAnsi="Arial" w:cs="Arial"/>
+          <w:b/>
+          <w:bCs/>
+          <w:sz w:val="28"/>
+          <w:szCs w:val="28"/>
+        </w:rPr>
+      </w:pPr>
+      <w:r>
+        <w:rPr>
+          <w:rFonts w:ascii="Arial" w:hAnsi="Arial" w:cs="Arial"/>
+          <w:b/>
+          <w:bCs/>
+          <w:sz w:val="28"/>
+          <w:szCs w:val="28"/>
+        </w:rPr>
+        <w:t>Poster</w:t>
+      </w:r>
+    </w:p>
+    <w:p>
+      <w:pPr>
+        <w:rPr>
+          <w:rFonts w:ascii="Arial" w:hAnsi="Arial" w:cs="Arial"/>
+          <w:b/>
+          <w:bCs/>
+        </w:rPr>
+      </w:pPr>
+      <w:r>
+        <w:rPr>
+          <w:noProof/>
+        </w:rPr>
+        <w:drawing>
+          <wp:inline distT="0" distB="0" distL="0" distR="0" wp14:anchorId="1768B255" wp14:editId="019D975E">
+            <wp:extent cx="5731510" cy="3206750"/>
+            <wp:effectExtent l="0" t="0" r="2540" b="0"/>
+            <wp:docPr id="1973202471" name="Picture 1" descr="A screenshot of a computer&#10;&#10;Description automatically generated"/>
+            <wp:cNvGraphicFramePr>
+              <a:graphicFrameLocks xmlns:a="http://schemas.openxmlformats.org/drawingml/2006/main" noChangeAspect="1"/>
+            </wp:cNvGraphicFramePr>
+            <a:graphic xmlns:a="http://schemas.openxmlformats.org/drawingml/2006/main">
+              <a:graphicData uri="http://schemas.openxmlformats.org/drawingml/2006/picture">
+                <pic:pic xmlns:pic="http://schemas.openxmlformats.org/drawingml/2006/picture">
+                  <pic:nvPicPr>
+                    <pic:cNvPr id="1973202471" name="Picture 1" descr="A screenshot of a computer&#10;&#10;Description automatically generated"/>
+                    <pic:cNvPicPr/>
+                  </pic:nvPicPr>
+                  <pic:blipFill>
+                    <a:blip r:embed="rId14"/>
+                    <a:stretch>
+                      <a:fillRect/>
+                    </a:stretch>
+                  </pic:blipFill>
+                  <pic:spPr>
+                    <a:xfrm>
+                      <a:off x="0" y="0"/>
+                      <a:ext cx="5731510" cy="3206750"/>
+                    </a:xfrm>
+                    <a:prstGeom prst="rect">
+                      <a:avLst/>
+                    </a:prstGeom>
+                  </pic:spPr>
+                </pic:pic>
+              </a:graphicData>
+            </a:graphic>
+          </wp:inline>
+        </w:drawing>
       </w:r>
     </w:p>
     <w:sectPr>
@@ -10484,6 +11122,29 @@
       </w:tblBorders>
     </w:tblPr>
   </w:style>
+  <w:style w:type="character" w:styleId="Hyperlink">
+    <w:name w:val="Hyperlink"/>
+    <w:basedOn w:val="DefaultParagraphFont"/>
+    <w:uiPriority w:val="99"/>
+    <w:unhideWhenUsed/>
+    <w:rsid w:val="00E21B63"/>
+    <w:rPr>
+      <w:color w:val="467886" w:themeColor="hyperlink"/>
+      <w:u w:val="single"/>
+    </w:rPr>
+  </w:style>
+  <w:style w:type="character" w:styleId="UnresolvedMention">
+    <w:name w:val="Unresolved Mention"/>
+    <w:basedOn w:val="DefaultParagraphFont"/>
+    <w:uiPriority w:val="99"/>
+    <w:semiHidden/>
+    <w:unhideWhenUsed/>
+    <w:rsid w:val="00E21B63"/>
+    <w:rPr>
+      <w:color w:val="605E5C"/>
+      <w:shd w:val="clear" w:color="auto" w:fill="E1DFDD"/>
+    </w:rPr>
+  </w:style>
 </w:styles>
 </file>
 

</xml_diff>